<commit_message>
Refitting data with the new algo that includes the Ac + Ap case.
</commit_message>
<xml_diff>
--- a/Datasets/Dauvissat_et_al_2024/Protocol.docx
+++ b/Datasets/Dauvissat_et_al_2024/Protocol.docx
@@ -176,7 +176,10 @@
         <w:jc w:val="both"/>
       </w:pPr>
       <w:r>
-        <w:t xml:space="preserve">27 species were selected </w:t>
+        <w:t xml:space="preserve">Twenty-seven </w:t>
+      </w:r>
+      <w:r>
+        <w:t xml:space="preserve">species were selected </w:t>
       </w:r>
       <w:r>
         <w:t>with an average DBH of 3 cm (min = 1</w:t>
@@ -266,7 +269,11 @@
       </w:r>
       <w:proofErr w:type="spellEnd"/>
       <w:r>
-        <w:t xml:space="preserve">) and typical </w:t>
+        <w:t xml:space="preserve">) and </w:t>
+      </w:r>
+      <w:commentRangeStart w:id="0"/>
+      <w:r>
+        <w:t xml:space="preserve">typical </w:t>
       </w:r>
       <w:r>
         <w:t>old-growth</w:t>
@@ -300,7 +307,17 @@
       </w:r>
       <w:proofErr w:type="spellEnd"/>
       <w:r>
-        <w:t xml:space="preserve">). </w:t>
+        <w:t>)</w:t>
+      </w:r>
+      <w:commentRangeEnd w:id="0"/>
+      <w:r>
+        <w:rPr>
+          <w:rStyle w:val="Marquedecommentaire"/>
+        </w:rPr>
+        <w:commentReference w:id="0"/>
+      </w:r>
+      <w:r>
+        <w:t xml:space="preserve">. </w:t>
       </w:r>
       <w:r>
         <w:t xml:space="preserve">Between one and three </w:t>
@@ -328,6 +345,12 @@
       </w:r>
       <w:r>
         <w:t xml:space="preserve"> and bending the stem</w:t>
+      </w:r>
+      <w:r>
+        <w:t xml:space="preserve"> </w:t>
+      </w:r>
+      <w:r>
+        <w:t>(Figure 1)</w:t>
       </w:r>
       <w:r>
         <w:t>. All the leaves were deeply shaded. We avoided very young or very old senescing leaves after visual inspection of the leaf appearance and position on the branch.</w:t>
@@ -543,13 +566,7 @@
         <w:t>.</w:t>
       </w:r>
       <w:r>
-        <w:t xml:space="preserve"> Measurements were performed from 8 am to 4 pm</w:t>
-      </w:r>
-      <w:r>
-        <w:t xml:space="preserve"> (Figure 1)</w:t>
-      </w:r>
-      <w:r>
-        <w:t>. Each leaf was identified with a label so they could be found later for measuring the</w:t>
+        <w:t xml:space="preserve"> Measurements were performed from 8 am to 4 pm. Each leaf was identified with a label so they could be found later for measuring the</w:t>
       </w:r>
       <w:r>
         <w:t xml:space="preserve"> leaf</w:t>
@@ -647,7 +664,6 @@
       <w:r>
         <w:t xml:space="preserve">Most gas exchange measurements were performed </w:t>
       </w:r>
-      <w:bookmarkStart w:id="0" w:name="_GoBack"/>
       <w:r>
         <w:rPr>
           <w:i/>
@@ -655,11 +671,7 @@
         <w:t>in-situ</w:t>
       </w:r>
       <w:r>
-        <w:t xml:space="preserve"> </w:t>
-      </w:r>
-      <w:bookmarkEnd w:id="0"/>
-      <w:r>
-        <w:t>(n = 65)</w:t>
+        <w:t xml:space="preserve"> (n = 65)</w:t>
       </w:r>
       <w:r>
         <w:t xml:space="preserve"> in intact branches</w:t>
@@ -720,7 +732,7 @@
                     </pic:cNvPicPr>
                   </pic:nvPicPr>
                   <pic:blipFill>
-                    <a:blip r:embed="rId6" cstate="print">
+                    <a:blip r:embed="rId9" cstate="print">
                       <a:extLst>
                         <a:ext uri="{28A0092B-C50C-407E-A947-70E740481C1C}">
                           <a14:useLocalDpi xmlns:a14="http://schemas.microsoft.com/office/drawing/2010/main" val="0"/>
@@ -806,7 +818,13 @@
       </w:r>
       <w:proofErr w:type="spellEnd"/>
       <w:r>
-        <w:t xml:space="preserve"> “Splice correction” method. The 3 spectra per leaf were averaged to constitute one </w:t>
+        <w:t xml:space="preserve"> “Splice correction” method. The 3 </w:t>
+      </w:r>
+      <w:r>
+        <w:t xml:space="preserve">corrected </w:t>
+      </w:r>
+      <w:r>
+        <w:t xml:space="preserve">spectra per leaf were averaged to constitute one </w:t>
       </w:r>
       <w:r>
         <w:t xml:space="preserve">full range </w:t>
@@ -869,13 +887,20 @@
         <w:rPr>
           <w:rFonts w:cs="Times New Roman"/>
         </w:rPr>
-        <w:t xml:space="preserve"> Leaf elemental composition was measured by the Silva lab (Nancy, France) with the </w:t>
-      </w:r>
-      <w:proofErr w:type="spellStart"/>
+        <w:t xml:space="preserve"> </w:t>
+      </w:r>
+      <w:commentRangeStart w:id="1"/>
       <w:r>
         <w:rPr>
           <w:rFonts w:cs="Times New Roman"/>
         </w:rPr>
+        <w:t xml:space="preserve">Leaf elemental composition was measured by the Silva lab (Nancy, France) with the </w:t>
+      </w:r>
+      <w:proofErr w:type="spellStart"/>
+      <w:r>
+        <w:rPr>
+          <w:rFonts w:cs="Times New Roman"/>
+        </w:rPr>
         <w:t>Unicube</w:t>
       </w:r>
       <w:proofErr w:type="spellEnd"/>
@@ -924,6 +949,13 @@
           <w:rFonts w:cs="Times New Roman"/>
         </w:rPr>
         <w:t>, Germany).</w:t>
+      </w:r>
+      <w:commentRangeEnd w:id="1"/>
+      <w:r>
+        <w:rPr>
+          <w:rStyle w:val="Marquedecommentaire"/>
+        </w:rPr>
+        <w:commentReference w:id="1"/>
       </w:r>
     </w:p>
     <w:p>
@@ -1030,6 +1062,131 @@
     </w:sectPr>
   </w:body>
 </w:document>
+</file>
+
+<file path=word/comments.xml><?xml version="1.0" encoding="utf-8"?>
+<w:comments xmlns:wpc="http://schemas.microsoft.com/office/word/2010/wordprocessingCanvas" xmlns:cx="http://schemas.microsoft.com/office/drawing/2014/chartex" xmlns:cx1="http://schemas.microsoft.com/office/drawing/2015/9/8/chartex" xmlns:cx2="http://schemas.microsoft.com/office/drawing/2015/10/21/chartex" xmlns:cx3="http://schemas.microsoft.com/office/drawing/2016/5/9/chartex" xmlns:cx4="http://schemas.microsoft.com/office/drawing/2016/5/10/chartex" xmlns:cx5="http://schemas.microsoft.com/office/drawing/2016/5/11/chartex" xmlns:cx6="http://schemas.microsoft.com/office/drawing/2016/5/12/chartex" xmlns:cx7="http://schemas.microsoft.com/office/drawing/2016/5/13/chartex" xmlns:cx8="http://schemas.microsoft.com/office/drawing/2016/5/14/chartex" xmlns:mc="http://schemas.openxmlformats.org/markup-compatibility/2006" xmlns:aink="http://schemas.microsoft.com/office/drawing/2016/ink" xmlns:am3d="http://schemas.microsoft.com/office/drawing/2017/model3d" xmlns:o="urn:schemas-microsoft-com:office:office" xmlns:r="http://schemas.openxmlformats.org/officeDocument/2006/relationships" xmlns:m="http://schemas.openxmlformats.org/officeDocument/2006/math" xmlns:v="urn:schemas-microsoft-com:vml" xmlns:wp14="http://schemas.microsoft.com/office/word/2010/wordprocessingDrawing" xmlns:wp="http://schemas.openxmlformats.org/drawingml/2006/wordprocessingDrawing" xmlns:w10="urn:schemas-microsoft-com:office:word" xmlns:w="http://schemas.openxmlformats.org/wordprocessingml/2006/main" xmlns:w14="http://schemas.microsoft.com/office/word/2010/wordml" xmlns:w15="http://schemas.microsoft.com/office/word/2012/wordml" xmlns:w16cid="http://schemas.microsoft.com/office/word/2016/wordml/cid" xmlns:w16se="http://schemas.microsoft.com/office/word/2015/wordml/symex" xmlns:wpg="http://schemas.microsoft.com/office/word/2010/wordprocessingGroup" xmlns:wpi="http://schemas.microsoft.com/office/word/2010/wordprocessingInk" xmlns:wne="http://schemas.microsoft.com/office/word/2006/wordml" xmlns:wps="http://schemas.microsoft.com/office/word/2010/wordprocessingShape" mc:Ignorable="w14 w15 w16se w16cid wp14">
+  <w:comment w:id="0" w:author="Julien LAMOUR" w:date="2024-09-03T09:29:00Z" w:initials="JL">
+    <w:p>
+      <w:pPr>
+        <w:pStyle w:val="Commentaire"/>
+      </w:pPr>
+      <w:r>
+        <w:rPr>
+          <w:rStyle w:val="Marquedecommentaire"/>
+        </w:rPr>
+        <w:annotationRef/>
+      </w:r>
+      <w:r>
+        <w:t xml:space="preserve">Est </w:t>
+      </w:r>
+      <w:proofErr w:type="spellStart"/>
+      <w:r>
+        <w:t>ce</w:t>
+      </w:r>
+      <w:proofErr w:type="spellEnd"/>
+      <w:r>
+        <w:t xml:space="preserve"> que </w:t>
+      </w:r>
+      <w:proofErr w:type="spellStart"/>
+      <w:r>
+        <w:t>vous</w:t>
+      </w:r>
+      <w:proofErr w:type="spellEnd"/>
+      <w:r>
+        <w:t xml:space="preserve"> </w:t>
+      </w:r>
+      <w:proofErr w:type="spellStart"/>
+      <w:r>
+        <w:t>pouvez</w:t>
+      </w:r>
+      <w:proofErr w:type="spellEnd"/>
+      <w:r>
+        <w:t xml:space="preserve"> </w:t>
+      </w:r>
+      <w:proofErr w:type="spellStart"/>
+      <w:r>
+        <w:t>préciser</w:t>
+      </w:r>
+      <w:proofErr w:type="spellEnd"/>
+      <w:r>
+        <w:t xml:space="preserve"> les strategies des </w:t>
+      </w:r>
+      <w:proofErr w:type="spellStart"/>
+      <w:r>
+        <w:t>espèces</w:t>
+      </w:r>
+      <w:proofErr w:type="spellEnd"/>
+      <w:r>
+        <w:t xml:space="preserve"> </w:t>
+      </w:r>
+      <w:proofErr w:type="spellStart"/>
+      <w:r>
+        <w:t>si</w:t>
+      </w:r>
+      <w:proofErr w:type="spellEnd"/>
+      <w:r>
+        <w:t xml:space="preserve"> </w:t>
+      </w:r>
+      <w:proofErr w:type="spellStart"/>
+      <w:r>
+        <w:t>vous</w:t>
+      </w:r>
+      <w:proofErr w:type="spellEnd"/>
+      <w:r>
+        <w:t xml:space="preserve"> les </w:t>
+      </w:r>
+      <w:proofErr w:type="spellStart"/>
+      <w:r>
+        <w:t>connaissez</w:t>
+      </w:r>
+      <w:proofErr w:type="spellEnd"/>
+      <w:r>
+        <w:t>?</w:t>
+      </w:r>
+    </w:p>
+  </w:comment>
+  <w:comment w:id="1" w:author="Julien LAMOUR" w:date="2024-09-03T09:33:00Z" w:initials="JL">
+    <w:p>
+      <w:pPr>
+        <w:pStyle w:val="Commentaire"/>
+      </w:pPr>
+      <w:r>
+        <w:rPr>
+          <w:rStyle w:val="Marquedecommentaire"/>
+        </w:rPr>
+        <w:annotationRef/>
+      </w:r>
+      <w:r>
+        <w:t>True?</w:t>
+      </w:r>
+      <w:bookmarkStart w:id="2" w:name="_GoBack"/>
+      <w:bookmarkEnd w:id="2"/>
+    </w:p>
+  </w:comment>
+</w:comments>
+</file>
+
+<file path=word/commentsExtended.xml><?xml version="1.0" encoding="utf-8"?>
+<w15:commentsEx xmlns:wpc="http://schemas.microsoft.com/office/word/2010/wordprocessingCanvas" xmlns:cx="http://schemas.microsoft.com/office/drawing/2014/chartex" xmlns:cx1="http://schemas.microsoft.com/office/drawing/2015/9/8/chartex" xmlns:cx2="http://schemas.microsoft.com/office/drawing/2015/10/21/chartex" xmlns:cx3="http://schemas.microsoft.com/office/drawing/2016/5/9/chartex" xmlns:cx4="http://schemas.microsoft.com/office/drawing/2016/5/10/chartex" xmlns:cx5="http://schemas.microsoft.com/office/drawing/2016/5/11/chartex" xmlns:cx6="http://schemas.microsoft.com/office/drawing/2016/5/12/chartex" xmlns:cx7="http://schemas.microsoft.com/office/drawing/2016/5/13/chartex" xmlns:cx8="http://schemas.microsoft.com/office/drawing/2016/5/14/chartex" xmlns:mc="http://schemas.openxmlformats.org/markup-compatibility/2006" xmlns:aink="http://schemas.microsoft.com/office/drawing/2016/ink" xmlns:am3d="http://schemas.microsoft.com/office/drawing/2017/model3d" xmlns:o="urn:schemas-microsoft-com:office:office" xmlns:r="http://schemas.openxmlformats.org/officeDocument/2006/relationships" xmlns:m="http://schemas.openxmlformats.org/officeDocument/2006/math" xmlns:v="urn:schemas-microsoft-com:vml" xmlns:wp14="http://schemas.microsoft.com/office/word/2010/wordprocessingDrawing" xmlns:wp="http://schemas.openxmlformats.org/drawingml/2006/wordprocessingDrawing" xmlns:w10="urn:schemas-microsoft-com:office:word" xmlns:w="http://schemas.openxmlformats.org/wordprocessingml/2006/main" xmlns:w14="http://schemas.microsoft.com/office/word/2010/wordml" xmlns:w15="http://schemas.microsoft.com/office/word/2012/wordml" xmlns:w16cid="http://schemas.microsoft.com/office/word/2016/wordml/cid" xmlns:w16se="http://schemas.microsoft.com/office/word/2015/wordml/symex" xmlns:wpg="http://schemas.microsoft.com/office/word/2010/wordprocessingGroup" xmlns:wpi="http://schemas.microsoft.com/office/word/2010/wordprocessingInk" xmlns:wne="http://schemas.microsoft.com/office/word/2006/wordml" xmlns:wps="http://schemas.microsoft.com/office/word/2010/wordprocessingShape" mc:Ignorable="w14 w15 w16se w16cid wp14">
+  <w15:commentEx w15:paraId="17919D6D" w15:done="0"/>
+  <w15:commentEx w15:paraId="251CEA1C" w15:done="0"/>
+</w15:commentsEx>
+</file>
+
+<file path=word/commentsIds.xml><?xml version="1.0" encoding="utf-8"?>
+<w16cid:commentsIds xmlns:wpc="http://schemas.microsoft.com/office/word/2010/wordprocessingCanvas" xmlns:cx="http://schemas.microsoft.com/office/drawing/2014/chartex" xmlns:cx1="http://schemas.microsoft.com/office/drawing/2015/9/8/chartex" xmlns:cx2="http://schemas.microsoft.com/office/drawing/2015/10/21/chartex" xmlns:cx3="http://schemas.microsoft.com/office/drawing/2016/5/9/chartex" xmlns:cx4="http://schemas.microsoft.com/office/drawing/2016/5/10/chartex" xmlns:cx5="http://schemas.microsoft.com/office/drawing/2016/5/11/chartex" xmlns:cx6="http://schemas.microsoft.com/office/drawing/2016/5/12/chartex" xmlns:cx7="http://schemas.microsoft.com/office/drawing/2016/5/13/chartex" xmlns:cx8="http://schemas.microsoft.com/office/drawing/2016/5/14/chartex" xmlns:mc="http://schemas.openxmlformats.org/markup-compatibility/2006" xmlns:aink="http://schemas.microsoft.com/office/drawing/2016/ink" xmlns:am3d="http://schemas.microsoft.com/office/drawing/2017/model3d" xmlns:o="urn:schemas-microsoft-com:office:office" xmlns:r="http://schemas.openxmlformats.org/officeDocument/2006/relationships" xmlns:m="http://schemas.openxmlformats.org/officeDocument/2006/math" xmlns:v="urn:schemas-microsoft-com:vml" xmlns:wp14="http://schemas.microsoft.com/office/word/2010/wordprocessingDrawing" xmlns:wp="http://schemas.openxmlformats.org/drawingml/2006/wordprocessingDrawing" xmlns:w10="urn:schemas-microsoft-com:office:word" xmlns:w="http://schemas.openxmlformats.org/wordprocessingml/2006/main" xmlns:w14="http://schemas.microsoft.com/office/word/2010/wordml" xmlns:w15="http://schemas.microsoft.com/office/word/2012/wordml" xmlns:w16cid="http://schemas.microsoft.com/office/word/2016/wordml/cid" xmlns:w16se="http://schemas.microsoft.com/office/word/2015/wordml/symex" xmlns:wpg="http://schemas.microsoft.com/office/word/2010/wordprocessingGroup" xmlns:wpi="http://schemas.microsoft.com/office/word/2010/wordprocessingInk" xmlns:wne="http://schemas.microsoft.com/office/word/2006/wordml" xmlns:wps="http://schemas.microsoft.com/office/word/2010/wordprocessingShape" mc:Ignorable="w14 w15 w16se w16cid wp14">
+  <w16cid:commentId w16cid:paraId="17919D6D" w16cid:durableId="2A815587"/>
+  <w16cid:commentId w16cid:paraId="251CEA1C" w16cid:durableId="2A815655"/>
+</w16cid:commentsIds>
+</file>
+
+<file path=word/people.xml><?xml version="1.0" encoding="utf-8"?>
+<w15:people xmlns:wpc="http://schemas.microsoft.com/office/word/2010/wordprocessingCanvas" xmlns:cx="http://schemas.microsoft.com/office/drawing/2014/chartex" xmlns:cx1="http://schemas.microsoft.com/office/drawing/2015/9/8/chartex" xmlns:cx2="http://schemas.microsoft.com/office/drawing/2015/10/21/chartex" xmlns:cx3="http://schemas.microsoft.com/office/drawing/2016/5/9/chartex" xmlns:cx4="http://schemas.microsoft.com/office/drawing/2016/5/10/chartex" xmlns:cx5="http://schemas.microsoft.com/office/drawing/2016/5/11/chartex" xmlns:cx6="http://schemas.microsoft.com/office/drawing/2016/5/12/chartex" xmlns:cx7="http://schemas.microsoft.com/office/drawing/2016/5/13/chartex" xmlns:cx8="http://schemas.microsoft.com/office/drawing/2016/5/14/chartex" xmlns:mc="http://schemas.openxmlformats.org/markup-compatibility/2006" xmlns:aink="http://schemas.microsoft.com/office/drawing/2016/ink" xmlns:am3d="http://schemas.microsoft.com/office/drawing/2017/model3d" xmlns:o="urn:schemas-microsoft-com:office:office" xmlns:r="http://schemas.openxmlformats.org/officeDocument/2006/relationships" xmlns:m="http://schemas.openxmlformats.org/officeDocument/2006/math" xmlns:v="urn:schemas-microsoft-com:vml" xmlns:wp14="http://schemas.microsoft.com/office/word/2010/wordprocessingDrawing" xmlns:wp="http://schemas.openxmlformats.org/drawingml/2006/wordprocessingDrawing" xmlns:w10="urn:schemas-microsoft-com:office:word" xmlns:w="http://schemas.openxmlformats.org/wordprocessingml/2006/main" xmlns:w14="http://schemas.microsoft.com/office/word/2010/wordml" xmlns:w15="http://schemas.microsoft.com/office/word/2012/wordml" xmlns:w16cid="http://schemas.microsoft.com/office/word/2016/wordml/cid" xmlns:w16se="http://schemas.microsoft.com/office/word/2015/wordml/symex" xmlns:wpg="http://schemas.microsoft.com/office/word/2010/wordprocessingGroup" xmlns:wpi="http://schemas.microsoft.com/office/word/2010/wordprocessingInk" xmlns:wne="http://schemas.microsoft.com/office/word/2006/wordml" xmlns:wps="http://schemas.microsoft.com/office/word/2010/wordprocessingShape" mc:Ignorable="w14 w15 w16se w16cid wp14">
+  <w15:person w15:author="Julien LAMOUR">
+    <w15:presenceInfo w15:providerId="AD" w15:userId="S-1-5-21-746137067-1580436667-682003330-11390802"/>
+  </w15:person>
+</w15:people>
 </file>
 
 <file path=word/styles.xml><?xml version="1.0" encoding="utf-8"?>
@@ -1483,6 +1640,107 @@
       <w:shd w:val="clear" w:color="auto" w:fill="E1DFDD"/>
     </w:rPr>
   </w:style>
+  <w:style w:type="character" w:styleId="Marquedecommentaire">
+    <w:name w:val="annotation reference"/>
+    <w:basedOn w:val="Policepardfaut"/>
+    <w:uiPriority w:val="99"/>
+    <w:semiHidden/>
+    <w:unhideWhenUsed/>
+    <w:rsid w:val="00162C53"/>
+    <w:rPr>
+      <w:sz w:val="16"/>
+      <w:szCs w:val="16"/>
+    </w:rPr>
+  </w:style>
+  <w:style w:type="paragraph" w:styleId="Commentaire">
+    <w:name w:val="annotation text"/>
+    <w:basedOn w:val="Normal"/>
+    <w:link w:val="CommentaireCar"/>
+    <w:uiPriority w:val="99"/>
+    <w:semiHidden/>
+    <w:unhideWhenUsed/>
+    <w:rsid w:val="00162C53"/>
+    <w:pPr>
+      <w:spacing w:line="240" w:lineRule="auto"/>
+    </w:pPr>
+    <w:rPr>
+      <w:sz w:val="20"/>
+      <w:szCs w:val="20"/>
+    </w:rPr>
+  </w:style>
+  <w:style w:type="character" w:customStyle="1" w:styleId="CommentaireCar">
+    <w:name w:val="Commentaire Car"/>
+    <w:basedOn w:val="Policepardfaut"/>
+    <w:link w:val="Commentaire"/>
+    <w:uiPriority w:val="99"/>
+    <w:semiHidden/>
+    <w:rsid w:val="00162C53"/>
+    <w:rPr>
+      <w:sz w:val="20"/>
+      <w:szCs w:val="20"/>
+      <w:lang w:val="en-US"/>
+    </w:rPr>
+  </w:style>
+  <w:style w:type="paragraph" w:styleId="Objetducommentaire">
+    <w:name w:val="annotation subject"/>
+    <w:basedOn w:val="Commentaire"/>
+    <w:next w:val="Commentaire"/>
+    <w:link w:val="ObjetducommentaireCar"/>
+    <w:uiPriority w:val="99"/>
+    <w:semiHidden/>
+    <w:unhideWhenUsed/>
+    <w:rsid w:val="00162C53"/>
+    <w:rPr>
+      <w:b/>
+      <w:bCs/>
+    </w:rPr>
+  </w:style>
+  <w:style w:type="character" w:customStyle="1" w:styleId="ObjetducommentaireCar">
+    <w:name w:val="Objet du commentaire Car"/>
+    <w:basedOn w:val="CommentaireCar"/>
+    <w:link w:val="Objetducommentaire"/>
+    <w:uiPriority w:val="99"/>
+    <w:semiHidden/>
+    <w:rsid w:val="00162C53"/>
+    <w:rPr>
+      <w:b/>
+      <w:bCs/>
+      <w:sz w:val="20"/>
+      <w:szCs w:val="20"/>
+      <w:lang w:val="en-US"/>
+    </w:rPr>
+  </w:style>
+  <w:style w:type="paragraph" w:styleId="Textedebulles">
+    <w:name w:val="Balloon Text"/>
+    <w:basedOn w:val="Normal"/>
+    <w:link w:val="TextedebullesCar"/>
+    <w:uiPriority w:val="99"/>
+    <w:semiHidden/>
+    <w:unhideWhenUsed/>
+    <w:rsid w:val="00162C53"/>
+    <w:pPr>
+      <w:spacing w:after="0" w:line="240" w:lineRule="auto"/>
+    </w:pPr>
+    <w:rPr>
+      <w:rFonts w:ascii="Segoe UI" w:hAnsi="Segoe UI" w:cs="Segoe UI"/>
+      <w:sz w:val="18"/>
+      <w:szCs w:val="18"/>
+    </w:rPr>
+  </w:style>
+  <w:style w:type="character" w:customStyle="1" w:styleId="TextedebullesCar">
+    <w:name w:val="Texte de bulles Car"/>
+    <w:basedOn w:val="Policepardfaut"/>
+    <w:link w:val="Textedebulles"/>
+    <w:uiPriority w:val="99"/>
+    <w:semiHidden/>
+    <w:rsid w:val="00162C53"/>
+    <w:rPr>
+      <w:rFonts w:ascii="Segoe UI" w:hAnsi="Segoe UI" w:cs="Segoe UI"/>
+      <w:sz w:val="18"/>
+      <w:szCs w:val="18"/>
+      <w:lang w:val="en-US"/>
+    </w:rPr>
+  </w:style>
 </w:styles>
 </file>
 

</xml_diff>